<commit_message>
Fix template, update into the abyss
</commit_message>
<xml_diff>
--- a/Work in Progress/Into the Abyss/Into the Abyss.docx
+++ b/Work in Progress/Into the Abyss/Into the Abyss.docx
@@ -13,10 +13,16 @@
         <w:rPr>
           <w:rStyle w:val="Strong"/>
         </w:rPr>
-        <w:t>Haven</w:t>
-      </w:r>
-      <w:r>
-        <w:t xml:space="preserve"> is a legend to those that sail between the Shattered Isles. Before the Cataclysm, a glass city of gears and hydraulics was raised on the seabed beneath the waves. Sailors tell tales of blue lights glimmering in the depths, sure signs of the long-lost city.</w:t>
+        <w:t>Agora</w:t>
+      </w:r>
+      <w:r>
+        <w:t xml:space="preserve"> is a legend to those that sail between the Shattered Isles. Before the Cataclysm, a glass city of gears and hydraulics was raised on the seabed beneath the waves. Sailors tell tales of blue lights glimmering in the depths, sure signs of the long-lost</w:t>
+      </w:r>
+      <w:r>
+        <w:t xml:space="preserve"> sunken</w:t>
+      </w:r>
+      <w:r>
+        <w:t xml:space="preserve"> city.</w:t>
       </w:r>
     </w:p>
     <w:p>
@@ -41,50 +47,159 @@
       <w:r>
         <w:t xml:space="preserve"> and kept hidden by the </w:t>
       </w:r>
-      <w:proofErr w:type="spellStart"/>
       <w:r>
         <w:rPr>
           <w:rStyle w:val="Strong"/>
         </w:rPr>
         <w:t>Sparkwrights</w:t>
       </w:r>
-      <w:proofErr w:type="spellEnd"/>
-      <w:r>
-        <w:t xml:space="preserve">, who have been hiring mercenaries to retrieve a long-lost artifact that may be the key to a new energy source. You meet your contact </w:t>
-      </w:r>
-      <w:proofErr w:type="spellStart"/>
+      <w:r>
+        <w:t>, who have been hiring mercenaries to retrieve a long-lost artifact that may be the key to a new energy source. You meet your contact</w:t>
+      </w:r>
+      <w:r>
+        <w:t xml:space="preserve">, </w:t>
+      </w:r>
       <w:r>
         <w:rPr>
           <w:rStyle w:val="Strong"/>
         </w:rPr>
-        <w:t>Kamelin</w:t>
-      </w:r>
-      <w:proofErr w:type="spellEnd"/>
+        <w:t>Professor Tynes</w:t>
+      </w:r>
+      <w:r>
+        <w:t xml:space="preserve"> </w:t>
+      </w:r>
+      <w:r>
+        <w:rPr>
+          <w:vertAlign w:val="subscript"/>
+        </w:rPr>
+        <w:t>(</w:t>
+      </w:r>
+      <w:r>
+        <w:rPr>
+          <w:vertAlign w:val="subscript"/>
+        </w:rPr>
+        <w:t>anxious, academic</w:t>
+      </w:r>
+      <w:r>
+        <w:rPr>
+          <w:vertAlign w:val="subscript"/>
+        </w:rPr>
+        <w:t>)</w:t>
+      </w:r>
+      <w:r>
+        <w:t>,</w:t>
+      </w:r>
+      <w:r>
+        <w:t xml:space="preserve"> at a lighthouse off the shore of Doskvol</w:t>
+      </w:r>
+      <w:r>
+        <w:t>.</w:t>
+      </w:r>
     </w:p>
     <w:p>
       <w:pPr>
-        <w:pStyle w:val="ParagraphNormal"/>
+        <w:pStyle w:val="Quote"/>
+        <w:spacing w:afterLines="0" w:after="200"/>
       </w:pPr>
-    </w:p>
-    <w:p>
-      <w:pPr>
-        <w:pStyle w:val="ParagraphNormal"/>
-      </w:pPr>
-    </w:p>
-    <w:p>
-      <w:pPr>
-        <w:pStyle w:val="ParagraphNormal"/>
-      </w:pPr>
-    </w:p>
-    <w:p>
-      <w:pPr>
-        <w:pStyle w:val="ParagraphNormal"/>
-      </w:pPr>
-    </w:p>
-    <w:p>
-      <w:pPr>
-        <w:pStyle w:val="ParagraphNormal"/>
-      </w:pPr>
+      <w:r>
+        <w:t>“Good to see you, we’re in desperate need of more muscle.</w:t>
+      </w:r>
+      <w:r>
+        <w:t xml:space="preserve"> T</w:t>
+      </w:r>
+      <w:r>
+        <w:t xml:space="preserve">he </w:t>
+      </w:r>
+      <w:r>
+        <w:t>previous expedition didn’t</w:t>
+      </w:r>
+      <w:r>
+        <w:t>—</w:t>
+      </w:r>
+      <w:r>
+        <w:t>ah</w:t>
+      </w:r>
+      <w:r>
+        <w:t>—</w:t>
+      </w:r>
+      <w:r>
+        <w:t>make it back up to us. We’re hoping you can find out what happened to them</w:t>
+      </w:r>
+      <w:r>
+        <w:t xml:space="preserve">. More importantly, of course, </w:t>
+      </w:r>
+      <w:r>
+        <w:t>is the acquisition of</w:t>
+      </w:r>
+      <w:r>
+        <w:t>—</w:t>
+      </w:r>
+      <w:r>
+        <w:t>err</w:t>
+      </w:r>
+      <w:r>
+        <w:t>—</w:t>
+      </w:r>
+      <w:r>
+        <w:t xml:space="preserve">the </w:t>
+      </w:r>
+      <w:r>
+        <w:t xml:space="preserve">Amethyst </w:t>
+      </w:r>
+      <w:r>
+        <w:t xml:space="preserve">Orb. Quite right, yes. </w:t>
+      </w:r>
+      <w:r>
+        <w:t xml:space="preserve">It’s a kind of a sphere. </w:t>
+      </w:r>
+      <w:r>
+        <w:t xml:space="preserve">Well it is and it isn’t. </w:t>
+      </w:r>
+      <w:r>
+        <w:t xml:space="preserve">Like, </w:t>
+      </w:r>
+      <w:r>
+        <w:t>sort of a</w:t>
+      </w:r>
+      <w:r>
+        <w:t xml:space="preserve">n </w:t>
+      </w:r>
+      <w:r>
+        <w:t>object</w:t>
+      </w:r>
+      <w:r>
+        <w:t>, but it isn’t quite there if you know what I mean. Don’t touch it</w:t>
+      </w:r>
+      <w:r>
+        <w:t xml:space="preserve"> with your bare hands</w:t>
+      </w:r>
+      <w:r>
+        <w:t>! Well, not if you want to come back</w:t>
+      </w:r>
+      <w:r>
+        <w:t>—</w:t>
+      </w:r>
+      <w:r>
+        <w:t>um</w:t>
+      </w:r>
+      <w:r>
+        <w:t>—</w:t>
+      </w:r>
+      <w:r>
+        <w:t xml:space="preserve">alive. Just </w:t>
+      </w:r>
+      <w:r>
+        <w:t xml:space="preserve">push it into this </w:t>
+      </w:r>
+      <w:r>
+        <w:t xml:space="preserve">special </w:t>
+      </w:r>
+      <w:r>
+        <w:t>box</w:t>
+      </w:r>
+      <w:r>
+        <w:t xml:space="preserve"> I have prepared.”</w:t>
+      </w:r>
     </w:p>
     <w:tbl>
       <w:tblPr>
@@ -2245,13 +2360,8 @@
             <w:r>
               <w:br/>
             </w:r>
-            <w:proofErr w:type="spellStart"/>
-            <w:r>
-              <w:t>item</w:t>
-            </w:r>
-            <w:proofErr w:type="spellEnd"/>
-            <w:r>
-              <w:t xml:space="preserve"> — item — item — item — item — item — item — item — item — item — item — item — item</w:t>
+            <w:r>
+              <w:t>item — item — item — item — item — item — item — item — item — item — item — item — item</w:t>
             </w:r>
           </w:p>
         </w:tc>
@@ -2437,10 +2547,10 @@
         <w:noProof/>
       </w:rPr>
       <w:drawing>
-        <wp:anchor distT="0" distB="0" distL="114300" distR="114300" simplePos="0" relativeHeight="251659776" behindDoc="0" locked="0" layoutInCell="1" allowOverlap="1" wp14:anchorId="6649D7F0" wp14:editId="53485C1B">
+        <wp:anchor distT="0" distB="0" distL="114300" distR="114300" simplePos="0" relativeHeight="251659776" behindDoc="0" locked="0" layoutInCell="1" allowOverlap="1" wp14:anchorId="6649D7F0" wp14:editId="1CE03D7F">
           <wp:simplePos x="0" y="0"/>
           <wp:positionH relativeFrom="column">
-            <wp:posOffset>2730831</wp:posOffset>
+            <wp:posOffset>2821609</wp:posOffset>
           </wp:positionH>
           <wp:positionV relativeFrom="paragraph">
             <wp:posOffset>-29845</wp:posOffset>
@@ -2520,19 +2630,8 @@
       <w:rPr>
         <w:rStyle w:val="SmallItalicsChar"/>
         <w:rFonts w:ascii="Georgia" w:hAnsi="Georgia"/>
-        <w:sz w:val="20"/>
-        <w:szCs w:val="20"/>
       </w:rPr>
-      <w:t xml:space="preserve">by Olin </w:t>
-    </w:r>
-    <w:r>
-      <w:rPr>
-        <w:rStyle w:val="SmallItalicsChar"/>
-        <w:rFonts w:ascii="Georgia" w:hAnsi="Georgia"/>
-        <w:sz w:val="20"/>
-        <w:szCs w:val="20"/>
-      </w:rPr>
-      <w:t>Kirkland</w:t>
+      <w:t>by Olin Kirkland</w:t>
     </w:r>
   </w:p>
 </w:hdr>
@@ -3005,7 +3104,6 @@
   <w:style w:type="character" w:default="1" w:styleId="DefaultParagraphFont">
     <w:name w:val="Default Paragraph Font"/>
     <w:uiPriority w:val="1"/>
-    <w:semiHidden/>
     <w:unhideWhenUsed/>
   </w:style>
   <w:style w:type="table" w:default="1" w:styleId="TableNormal">

</xml_diff>